<commit_message>
update paper and demo
</commit_message>
<xml_diff>
--- a/demos/western_snow_conference/wsc_paper_v1.docx
+++ b/demos/western_snow_conference/wsc_paper_v1.docx
@@ -6,11 +6,9 @@
       <w:pPr>
         <w:pStyle w:val="Title"/>
       </w:pPr>
-      <w:proofErr w:type="spellStart"/>
       <w:r>
         <w:t>SnowPylot</w:t>
       </w:r>
-      <w:proofErr w:type="spellEnd"/>
     </w:p>
     <w:p>
       <w:pPr>
@@ -21,74 +19,14 @@
       </w:r>
     </w:p>
     <w:p>
-      <w:proofErr w:type="spellStart"/>
-      <w:r>
-        <w:t>SnowPilot</w:t>
-      </w:r>
-      <w:proofErr w:type="spellEnd"/>
-      <w:r>
-        <w:t xml:space="preserve"> (https://snowpilot.org/) is a free, open-source software designed to help users graph, record, and store </w:t>
-      </w:r>
-      <w:proofErr w:type="spellStart"/>
-      <w:r>
-        <w:t>snowpit</w:t>
-      </w:r>
-      <w:proofErr w:type="spellEnd"/>
-      <w:r>
-        <w:t xml:space="preserve"> data. The </w:t>
-      </w:r>
-      <w:proofErr w:type="spellStart"/>
-      <w:r>
-        <w:t>SnowPilot</w:t>
-      </w:r>
-      <w:proofErr w:type="spellEnd"/>
-      <w:r>
-        <w:t xml:space="preserve"> database currently contains data from over 65,000 </w:t>
-      </w:r>
-      <w:proofErr w:type="spellStart"/>
-      <w:r>
-        <w:t>snowpits</w:t>
-      </w:r>
-      <w:proofErr w:type="spellEnd"/>
-      <w:r>
-        <w:t>, collected by avalanche professionals and snow scientists around the world. It is particularly popular among avalanche professionals in the United States.</w:t>
-      </w:r>
-    </w:p>
-    <w:p>
-      <w:r>
-        <w:t xml:space="preserve">Despite </w:t>
-      </w:r>
-      <w:proofErr w:type="spellStart"/>
-      <w:r>
-        <w:t>SnowPilot’s</w:t>
-      </w:r>
-      <w:proofErr w:type="spellEnd"/>
-      <w:r>
-        <w:t xml:space="preserve"> widespread use to graph and record </w:t>
-      </w:r>
-      <w:proofErr w:type="spellStart"/>
-      <w:r>
-        <w:t>snowpit</w:t>
-      </w:r>
-      <w:proofErr w:type="spellEnd"/>
-      <w:r>
-        <w:t xml:space="preserve"> data, the </w:t>
-      </w:r>
-      <w:proofErr w:type="spellStart"/>
-      <w:r>
-        <w:t>SnowPilot</w:t>
-      </w:r>
-      <w:proofErr w:type="spellEnd"/>
-      <w:r>
-        <w:t xml:space="preserve"> database has been underutilized as a research resource. This is due in part to the complexity of the data and lack of available tools for accessing specific </w:t>
-      </w:r>
-      <w:proofErr w:type="spellStart"/>
-      <w:r>
-        <w:t>snowpit</w:t>
-      </w:r>
-      <w:proofErr w:type="spellEnd"/>
-      <w:r>
-        <w:t xml:space="preserve"> properties.</w:t>
+      <w:bookmarkStart w:id="0" w:name="_Hlk196384562"/>
+      <w:r>
+        <w:t>SnowPilot (https://snowpilot.org/) is a free, open-source software designed to help users graph, record, and store snowpit data. The SnowPilot database currently contains data from over 65,000 snowpits, collected by avalanche professionals and snow scientists around the world. It is particularly popular among avalanche professionals in the United States.</w:t>
+      </w:r>
+    </w:p>
+    <w:p>
+      <w:r>
+        <w:t>Despite SnowPilot’s widespread use to graph and record snowpit data, the SnowPilot database has been underutilized as a research resource. This is due in part to the complexity of the data and lack of available tools for accessing specific snowpit properties.</w:t>
       </w:r>
     </w:p>
     <w:p>
@@ -96,15 +34,7 @@
         <w:t xml:space="preserve">To address these challenges and improve accessibility to the database, we </w:t>
       </w:r>
       <w:r>
-        <w:t xml:space="preserve">have developed </w:t>
-      </w:r>
-      <w:proofErr w:type="spellStart"/>
-      <w:r>
-        <w:t>SnowPylot</w:t>
-      </w:r>
-      <w:proofErr w:type="spellEnd"/>
-      <w:r>
-        <w:t xml:space="preserve">, </w:t>
+        <w:t xml:space="preserve">have developed SnowPylot, </w:t>
       </w:r>
       <w:r>
         <w:t xml:space="preserve">an </w:t>
@@ -115,39 +45,16 @@
       </w:r>
       <w:proofErr w:type="gramEnd"/>
       <w:r>
-        <w:t xml:space="preserve"> Python library that enables researchers to import and structure data from the </w:t>
-      </w:r>
-      <w:proofErr w:type="spellStart"/>
-      <w:r>
-        <w:t>SnowPilot</w:t>
-      </w:r>
-      <w:proofErr w:type="spellEnd"/>
-      <w:r>
-        <w:t xml:space="preserve"> database within Python, facilitating the use of Python tools and methods for analysis.</w:t>
-      </w:r>
-    </w:p>
-    <w:p>
-      <w:r>
-        <w:t xml:space="preserve">(Keywords: </w:t>
-      </w:r>
-      <w:proofErr w:type="spellStart"/>
-      <w:r>
-        <w:t>SnowPilot</w:t>
-      </w:r>
-      <w:proofErr w:type="spellEnd"/>
-      <w:r>
-        <w:t>,</w:t>
+        <w:t xml:space="preserve"> Python library that enables researchers to import and structure data from the SnowPilot database within Python, facilitating the use of Python tools and methods for analysis.</w:t>
       </w:r>
       <w:r>
         <w:t xml:space="preserve"> </w:t>
       </w:r>
-      <w:proofErr w:type="spellStart"/>
-      <w:r>
-        <w:t>SnowPylot</w:t>
-      </w:r>
-      <w:proofErr w:type="spellEnd"/>
-      <w:r>
-        <w:t>,</w:t>
+      <w:r>
+        <w:t>(Keywords: SnowPilot,</w:t>
+      </w:r>
+      <w:r>
+        <w:t xml:space="preserve"> SnowPylot,</w:t>
       </w:r>
       <w:r>
         <w:t xml:space="preserve"> </w:t>
@@ -165,6 +72,7 @@
         <w:t xml:space="preserve">) </w:t>
       </w:r>
     </w:p>
+    <w:bookmarkEnd w:id="0"/>
     <w:p>
       <w:pPr>
         <w:pStyle w:val="Heading1"/>
@@ -174,24 +82,9 @@
       </w:r>
     </w:p>
     <w:p>
-      <w:r>
-        <w:t xml:space="preserve">Snow pit observations are fundamental to avalanche safety and research, providing critical information about snowpack structure and stability. Since its inception, </w:t>
-      </w:r>
-      <w:proofErr w:type="spellStart"/>
-      <w:r>
-        <w:t>SnowPilot</w:t>
-      </w:r>
-      <w:proofErr w:type="spellEnd"/>
-      <w:r>
-        <w:t xml:space="preserve"> has served as a crucial platform for collecting and sharing these observations within the avalanche community. However, while </w:t>
-      </w:r>
-      <w:proofErr w:type="spellStart"/>
-      <w:r>
-        <w:t>SnowPilot</w:t>
-      </w:r>
-      <w:proofErr w:type="spellEnd"/>
-      <w:r>
-        <w:t xml:space="preserve"> has successfully amassed a vast database of snow pit observations, the tools for </w:t>
+      <w:bookmarkStart w:id="1" w:name="_Hlk196384594"/>
+      <w:r>
+        <w:t xml:space="preserve">Snow pit observations are fundamental to avalanche safety and research, providing critical information about snowpack structure and stability. Since its inception, SnowPilot has served as a crucial platform for collecting and sharing these observations within the avalanche community. However, while SnowPilot has successfully amassed a vast database of snow pit observations, the tools for </w:t>
       </w:r>
       <w:r>
         <w:t xml:space="preserve">accessing and </w:t>
@@ -208,15 +101,7 @@
     </w:p>
     <w:p>
       <w:r>
-        <w:t xml:space="preserve">The development of the </w:t>
-      </w:r>
-      <w:proofErr w:type="spellStart"/>
-      <w:r>
-        <w:t>SnowPylot</w:t>
-      </w:r>
-      <w:proofErr w:type="spellEnd"/>
-      <w:r>
-        <w:t xml:space="preserve"> Python library</w:t>
+        <w:t>The development of the SnowPylot Python library</w:t>
       </w:r>
       <w:r>
         <w:t xml:space="preserve"> (</w:t>
@@ -233,212 +118,135 @@
         <w:t xml:space="preserve">) </w:t>
       </w:r>
       <w:r>
-        <w:t xml:space="preserve">addresses this gap by providing a suite of tools for processing and analyzing snow pit data from </w:t>
+        <w:t xml:space="preserve">addresses this gap by providing a suite of tools for processing and analyzing snow pit data from SnowPilot. This library, designed to work with </w:t>
+      </w:r>
+      <w:r>
+        <w:t xml:space="preserve">files exported in </w:t>
+      </w:r>
+      <w:r>
+        <w:t xml:space="preserve">the Canadian Avalanche Association Markup Language (CAAML) format, enables researchers and practitioners to process snow pit observations at both individual and large-scale levels. </w:t>
+      </w:r>
+    </w:p>
+    <w:p>
+      <w:r>
+        <w:t xml:space="preserve">The information in the CAAML files is parsed into Python objects with a structure that mirrors the CAAML format. This allows the user to leverage Python tools and libraries for analysis </w:t>
+      </w:r>
+      <w:proofErr w:type="gramStart"/>
+      <w:r>
+        <w:t xml:space="preserve">and  </w:t>
+      </w:r>
+      <w:r>
+        <w:t>makes</w:t>
+      </w:r>
+      <w:proofErr w:type="gramEnd"/>
+      <w:r>
+        <w:t xml:space="preserve"> it possible to examine patterns and trends across thousands of snow </w:t>
+      </w:r>
+      <w:r>
+        <w:lastRenderedPageBreak/>
+        <w:t>pit observations, potentially revealing new insights about snowpack behavior and avalanche formation.</w:t>
+      </w:r>
+    </w:p>
+    <w:bookmarkEnd w:id="1"/>
+    <w:p>
+      <w:pPr>
+        <w:pStyle w:val="Heading1"/>
+      </w:pPr>
+      <w:r>
+        <w:t xml:space="preserve">Data Structure and </w:t>
+      </w:r>
+      <w:r>
+        <w:t>Example</w:t>
+      </w:r>
+    </w:p>
+    <w:p>
+      <w:bookmarkStart w:id="2" w:name="_Hlk196384662"/>
+      <w:r>
+        <w:t>The SnowP</w:t>
+      </w:r>
+      <w:r>
+        <w:t>y</w:t>
+      </w:r>
+      <w:r>
+        <w:t>lot Python library implements an object-oriented design that mirrors the CAAML data structure.</w:t>
+      </w:r>
+      <w:r>
+        <w:t xml:space="preserve"> For the purposes of demonstration, we exported CAAML.xml files from SnowPilot for the 2020-2024 water </w:t>
+      </w:r>
+      <w:proofErr w:type="gramStart"/>
+      <w:r>
+        <w:t>years, and</w:t>
+      </w:r>
+      <w:proofErr w:type="gramEnd"/>
+      <w:r>
+        <w:t xml:space="preserve"> used the SnowPylot library to gather summary statistics about the snow pits in the dataset. </w:t>
+      </w:r>
+      <w:r>
+        <w:t xml:space="preserve">A </w:t>
       </w:r>
       <w:proofErr w:type="spellStart"/>
       <w:r>
-        <w:t>SnowPilot</w:t>
+        <w:t>jupyter</w:t>
       </w:r>
       <w:proofErr w:type="spellEnd"/>
       <w:r>
-        <w:t xml:space="preserve">. This library, designed to work with </w:t>
-      </w:r>
-      <w:r>
-        <w:t xml:space="preserve">files exported in </w:t>
-      </w:r>
-      <w:r>
-        <w:t xml:space="preserve">the Canadian Avalanche Association Markup Language (CAAML) format, enables researchers and practitioners to process snow pit observations at both individual and large-scale levels. </w:t>
-      </w:r>
-    </w:p>
-    <w:p>
-      <w:r>
-        <w:t xml:space="preserve">The information in the CAAML files is parsed into Python objects with a structure that mirrors the CAAML format. This allows the user to leverage Python tools and libraries for </w:t>
-      </w:r>
-      <w:r>
-        <w:lastRenderedPageBreak/>
-        <w:t xml:space="preserve">analysis </w:t>
+        <w:t xml:space="preserve"> notebook called “demo_2020-2024.ipynb</w:t>
       </w:r>
       <w:proofErr w:type="gramStart"/>
       <w:r>
-        <w:t xml:space="preserve">and  </w:t>
-      </w:r>
-      <w:r>
-        <w:t>makes</w:t>
+        <w:t>”  contains</w:t>
       </w:r>
       <w:proofErr w:type="gramEnd"/>
       <w:r>
-        <w:t xml:space="preserve"> it possible to examine patterns and trends across thousands of snow pit observations, potentially revealing new insights about snowpack behavior and avalanche formation.</w:t>
-      </w:r>
-    </w:p>
-    <w:p>
-      <w:pPr>
-        <w:pStyle w:val="Heading1"/>
-      </w:pPr>
-      <w:r>
-        <w:t xml:space="preserve">Data Structure and </w:t>
-      </w:r>
-      <w:r>
-        <w:t>Example</w:t>
-      </w:r>
-    </w:p>
-    <w:p>
-      <w:r>
-        <w:t xml:space="preserve">The </w:t>
-      </w:r>
+        <w:t xml:space="preserve"> the full analysis and </w:t>
+      </w:r>
+      <w:r>
+        <w:t>is in</w:t>
+      </w:r>
+      <w:r>
+        <w:t xml:space="preserve"> the “demos” folder of the SnowPylot repository on GitHub.</w:t>
+      </w:r>
+    </w:p>
+    <w:bookmarkEnd w:id="2"/>
+    <w:p>
+      <w:pPr>
+        <w:pStyle w:val="Heading2"/>
+      </w:pPr>
       <w:proofErr w:type="spellStart"/>
       <w:r>
-        <w:t>SnowP</w:t>
-      </w:r>
-      <w:r>
-        <w:t>y</w:t>
-      </w:r>
-      <w:r>
-        <w:t>lot</w:t>
+        <w:t>Snow_pit</w:t>
       </w:r>
       <w:proofErr w:type="spellEnd"/>
-      <w:r>
-        <w:t xml:space="preserve"> Python library implements an object-oriented design that mirrors the CAAML data structure.</w:t>
-      </w:r>
-      <w:r>
-        <w:t xml:space="preserve"> For the purposes of demonstration, we exported CAAML.xml files from </w:t>
-      </w:r>
-      <w:proofErr w:type="spellStart"/>
-      <w:r>
-        <w:t>SnowPilot</w:t>
-      </w:r>
-      <w:proofErr w:type="spellEnd"/>
-      <w:r>
-        <w:t xml:space="preserve"> for the 2020-2024 water </w:t>
-      </w:r>
-      <w:proofErr w:type="gramStart"/>
-      <w:r>
-        <w:t>years, and</w:t>
-      </w:r>
-      <w:proofErr w:type="gramEnd"/>
-      <w:r>
-        <w:t xml:space="preserve"> used the </w:t>
-      </w:r>
-      <w:proofErr w:type="spellStart"/>
-      <w:r>
-        <w:t>SnowPylot</w:t>
-      </w:r>
-      <w:proofErr w:type="spellEnd"/>
-      <w:r>
-        <w:t xml:space="preserve"> library to gather summary statistics about the snow pits in the dataset. </w:t>
-      </w:r>
-      <w:r>
-        <w:t xml:space="preserve">A </w:t>
-      </w:r>
-      <w:proofErr w:type="spellStart"/>
-      <w:r>
-        <w:t>jupyter</w:t>
-      </w:r>
-      <w:proofErr w:type="spellEnd"/>
-      <w:r>
-        <w:t xml:space="preserve"> notebook called “demo_2020-2024.ipynb</w:t>
-      </w:r>
-      <w:proofErr w:type="gramStart"/>
-      <w:r>
-        <w:t>”  contains</w:t>
-      </w:r>
-      <w:proofErr w:type="gramEnd"/>
-      <w:r>
-        <w:t xml:space="preserve"> the full analysis and </w:t>
-      </w:r>
-      <w:r>
-        <w:t>is in</w:t>
-      </w:r>
-      <w:r>
-        <w:t xml:space="preserve"> the “demos” folder of the </w:t>
-      </w:r>
-      <w:proofErr w:type="spellStart"/>
-      <w:r>
-        <w:t>SnowPylot</w:t>
-      </w:r>
-      <w:proofErr w:type="spellEnd"/>
-      <w:r>
-        <w:t xml:space="preserve"> repository on GitHub.</w:t>
-      </w:r>
-    </w:p>
-    <w:p>
-      <w:pPr>
-        <w:pStyle w:val="Heading2"/>
-      </w:pPr>
-      <w:proofErr w:type="spellStart"/>
-      <w:r>
-        <w:t>Snow_pit</w:t>
-      </w:r>
-      <w:proofErr w:type="spellEnd"/>
-    </w:p>
-    <w:p>
+    </w:p>
+    <w:p>
+      <w:bookmarkStart w:id="3" w:name="_Hlk196384885"/>
       <w:r>
         <w:t>T</w:t>
       </w:r>
       <w:r>
-        <w:t>he </w:t>
-      </w:r>
-      <w:proofErr w:type="spellStart"/>
-      <w:r>
-        <w:t>SnowPit</w:t>
-      </w:r>
-      <w:proofErr w:type="spellEnd"/>
-      <w:r>
-        <w:t> class serves as the container for all snow pit observations and consists of four main components</w:t>
-      </w:r>
-      <w:r>
-        <w:t xml:space="preserve">: core_info, </w:t>
-      </w:r>
-      <w:proofErr w:type="spellStart"/>
-      <w:r>
-        <w:t>snowProfile</w:t>
-      </w:r>
-      <w:proofErr w:type="spellEnd"/>
-      <w:r>
-        <w:t xml:space="preserve">, </w:t>
-      </w:r>
-      <w:proofErr w:type="spellStart"/>
-      <w:r>
-        <w:t>stabilityTests</w:t>
-      </w:r>
-      <w:proofErr w:type="spellEnd"/>
-      <w:r>
-        <w:t xml:space="preserve"> and </w:t>
-      </w:r>
-      <w:proofErr w:type="spellStart"/>
-      <w:r>
-        <w:t>whumpData</w:t>
-      </w:r>
-      <w:proofErr w:type="spellEnd"/>
-      <w:r>
-        <w:t xml:space="preserve">. Each CAAML.xml file </w:t>
+        <w:t>he SnowPit class serves as the container for all snow pit observations and consists of four main components</w:t>
+      </w:r>
+      <w:r>
+        <w:t xml:space="preserve">: core_info, snowProfile, stabilityTests and whumpData. Each CAAML.xml file </w:t>
       </w:r>
       <w:r>
         <w:t>in the dataset is</w:t>
       </w:r>
       <w:r>
-        <w:t xml:space="preserve"> parsed into a </w:t>
-      </w:r>
-      <w:proofErr w:type="spellStart"/>
-      <w:r>
-        <w:t>snowPit</w:t>
-      </w:r>
-      <w:proofErr w:type="spellEnd"/>
-      <w:r>
-        <w:t xml:space="preserve"> object</w:t>
+        <w:t xml:space="preserve"> parsed into a snowPit object</w:t>
       </w:r>
       <w:r>
         <w:t>.</w:t>
       </w:r>
     </w:p>
+    <w:bookmarkEnd w:id="3"/>
     <w:p>
       <w:pPr>
         <w:pStyle w:val="Heading3"/>
       </w:pPr>
-      <w:proofErr w:type="spellStart"/>
       <w:r>
         <w:t>CoreInfo</w:t>
       </w:r>
-      <w:proofErr w:type="spellEnd"/>
     </w:p>
     <w:p>
       <w:pPr>
@@ -450,6 +258,7 @@
           <w:szCs w:val="24"/>
         </w:rPr>
       </w:pPr>
+      <w:bookmarkStart w:id="4" w:name="_Hlk196384944"/>
       <w:r>
         <w:rPr>
           <w:rFonts w:eastAsiaTheme="minorHAnsi" w:cstheme="minorBidi"/>
@@ -457,27 +266,7 @@
           <w:sz w:val="24"/>
           <w:szCs w:val="24"/>
         </w:rPr>
-        <w:t xml:space="preserve">The </w:t>
-      </w:r>
-      <w:proofErr w:type="spellStart"/>
-      <w:r>
-        <w:rPr>
-          <w:rFonts w:eastAsiaTheme="minorHAnsi" w:cstheme="minorBidi"/>
-          <w:color w:val="auto"/>
-          <w:sz w:val="24"/>
-          <w:szCs w:val="24"/>
-        </w:rPr>
-        <w:t>CoreInfo</w:t>
-      </w:r>
-      <w:proofErr w:type="spellEnd"/>
-      <w:r>
-        <w:rPr>
-          <w:rFonts w:eastAsiaTheme="minorHAnsi" w:cstheme="minorBidi"/>
-          <w:color w:val="auto"/>
-          <w:sz w:val="24"/>
-          <w:szCs w:val="24"/>
-        </w:rPr>
-        <w:t xml:space="preserve"> class encapsulates </w:t>
+        <w:t xml:space="preserve">The CoreInfo class encapsulates </w:t>
       </w:r>
       <w:r>
         <w:rPr>
@@ -522,27 +311,7 @@
           <w:sz w:val="24"/>
           <w:szCs w:val="24"/>
         </w:rPr>
-        <w:t xml:space="preserve">There are additional nested objects within the </w:t>
-      </w:r>
-      <w:proofErr w:type="spellStart"/>
-      <w:r>
-        <w:rPr>
-          <w:rFonts w:eastAsiaTheme="minorHAnsi" w:cstheme="minorBidi"/>
-          <w:color w:val="auto"/>
-          <w:sz w:val="24"/>
-          <w:szCs w:val="24"/>
-        </w:rPr>
-        <w:t>CoreInfo</w:t>
-      </w:r>
-      <w:proofErr w:type="spellEnd"/>
-      <w:r>
-        <w:rPr>
-          <w:rFonts w:eastAsiaTheme="minorHAnsi" w:cstheme="minorBidi"/>
-          <w:color w:val="auto"/>
-          <w:sz w:val="24"/>
-          <w:szCs w:val="24"/>
-        </w:rPr>
-        <w:t xml:space="preserve"> class including </w:t>
+        <w:t xml:space="preserve">There are additional nested objects within the CoreInfo class including </w:t>
       </w:r>
       <w:r>
         <w:rPr>
@@ -571,27 +340,7 @@
           <w:sz w:val="24"/>
           <w:szCs w:val="24"/>
         </w:rPr>
-        <w:t xml:space="preserve"> object that holds information about the person who created the profile, a Location object that contains geographical and environmental details of where the snow pit was dug, and a </w:t>
-      </w:r>
-      <w:proofErr w:type="spellStart"/>
-      <w:r>
-        <w:rPr>
-          <w:rFonts w:eastAsiaTheme="minorHAnsi" w:cstheme="minorBidi"/>
-          <w:color w:val="auto"/>
-          <w:sz w:val="24"/>
-          <w:szCs w:val="24"/>
-        </w:rPr>
-        <w:t>WeatherConditions</w:t>
-      </w:r>
-      <w:proofErr w:type="spellEnd"/>
-      <w:r>
-        <w:rPr>
-          <w:rFonts w:eastAsiaTheme="minorHAnsi" w:cstheme="minorBidi"/>
-          <w:color w:val="auto"/>
-          <w:sz w:val="24"/>
-          <w:szCs w:val="24"/>
-        </w:rPr>
-        <w:t xml:space="preserve"> object that describes the atmospheric conditions at the time of the profile creation.</w:t>
+        <w:t xml:space="preserve"> object that holds information about the person who created the profile, a Location object that contains geographical and environmental details of where the snow pit was dug, and a WeatherConditions object that describes the atmospheric conditions at the time of the profile creation.</w:t>
       </w:r>
       <w:r>
         <w:rPr>
@@ -608,15 +357,10 @@
         <w:t xml:space="preserve">Some summary statistics </w:t>
       </w:r>
       <w:r>
-        <w:t xml:space="preserve">about the 2020-2024 dataset using </w:t>
-      </w:r>
-      <w:proofErr w:type="spellStart"/>
-      <w:r>
-        <w:t>CofeInfo</w:t>
-      </w:r>
-      <w:proofErr w:type="spellEnd"/>
-      <w:r>
-        <w:t xml:space="preserve"> attributes are below:</w:t>
+        <w:t xml:space="preserve">about the 2020-2024 dataset using CofeInfo attributes are </w:t>
+      </w:r>
+      <w:r>
+        <w:t>shown in table XX</w:t>
       </w:r>
     </w:p>
     <w:tbl>
@@ -636,16 +380,9 @@
             <w:gridSpan w:val="2"/>
           </w:tcPr>
           <w:p>
-            <w:r>
-              <w:t xml:space="preserve">Summary of some </w:t>
-            </w:r>
-            <w:proofErr w:type="spellStart"/>
-            <w:r>
-              <w:t>CoreInfo</w:t>
-            </w:r>
-            <w:proofErr w:type="spellEnd"/>
-            <w:r>
-              <w:t xml:space="preserve"> attributes for the 2020-2024 dataset</w:t>
+            <w:bookmarkStart w:id="5" w:name="_Hlk196385845"/>
+            <w:r>
+              <w:t>Summary of some CoreInfo attributes for the 2020-2024 dataset</w:t>
             </w:r>
           </w:p>
         </w:tc>
@@ -820,7 +557,6 @@
           </w:tcPr>
           <w:p>
             <w:r>
-              <w:lastRenderedPageBreak/>
               <w:t>Pit on Avalanche Crown</w:t>
             </w:r>
           </w:p>
@@ -843,6 +579,7 @@
           </w:tcPr>
           <w:p>
             <w:r>
+              <w:lastRenderedPageBreak/>
               <w:t>Pits on Avalanche Flank</w:t>
             </w:r>
           </w:p>
@@ -858,6 +595,7 @@
           </w:p>
         </w:tc>
       </w:tr>
+      <w:bookmarkEnd w:id="5"/>
     </w:tbl>
     <w:p/>
     <w:p>
@@ -921,86 +659,52 @@
         <w:t>. Distribution of Snow Pits by Country for 2020-2024 Water Years</w:t>
       </w:r>
     </w:p>
+    <w:bookmarkEnd w:id="4"/>
     <w:p>
       <w:pPr>
         <w:pStyle w:val="Heading3"/>
       </w:pPr>
-      <w:proofErr w:type="spellStart"/>
       <w:r>
         <w:t>SnowProfile</w:t>
       </w:r>
-      <w:proofErr w:type="spellEnd"/>
-    </w:p>
-    <w:p>
-      <w:r>
-        <w:t xml:space="preserve">The </w:t>
-      </w:r>
-      <w:proofErr w:type="spellStart"/>
+    </w:p>
+    <w:p>
+      <w:bookmarkStart w:id="6" w:name="_Hlk196385122"/>
+      <w:r>
+        <w:t xml:space="preserve">The SnowProfile class contains basic profile information like measurement direction, profile depth, and </w:t>
+      </w:r>
+      <w:r>
+        <w:t>height of the snowpack</w:t>
+      </w:r>
+      <w:r>
+        <w:t xml:space="preserve">. The class manages three main types of observations: layers (stored in a list of Layer objects), temperature observations (stored in a list of TempObs objects), and density observations (stored in a list of DensityObs objects). It also includes a surface condition (SurfaceCondition) and </w:t>
+      </w:r>
+      <w:r>
+        <w:t>indicates</w:t>
+      </w:r>
+      <w:r>
+        <w:t xml:space="preserve"> </w:t>
+      </w:r>
+      <w:r>
+        <w:t>the</w:t>
+      </w:r>
+      <w:r>
+        <w:t xml:space="preserve"> layer of concern</w:t>
+      </w:r>
+      <w:r>
+        <w:t xml:space="preserve"> if specified</w:t>
+      </w:r>
+      <w:r>
+        <w:t>.</w:t>
+      </w:r>
+    </w:p>
+    <w:p>
+      <w:r>
+        <w:t xml:space="preserve">Some summary statistics about the 2020-2024 dataset using </w:t>
+      </w:r>
       <w:r>
         <w:t>SnowProfile</w:t>
       </w:r>
-      <w:proofErr w:type="spellEnd"/>
-      <w:r>
-        <w:t xml:space="preserve"> class contains basic profile information like measurement direction, profile depth, and </w:t>
-      </w:r>
-      <w:r>
-        <w:t>height of the snowpack</w:t>
-      </w:r>
-      <w:r>
-        <w:t xml:space="preserve">. The class manages three main types of observations: layers (stored in a list of Layer objects), temperature observations (stored in a list of </w:t>
-      </w:r>
-      <w:proofErr w:type="spellStart"/>
-      <w:r>
-        <w:t>TempObs</w:t>
-      </w:r>
-      <w:proofErr w:type="spellEnd"/>
-      <w:r>
-        <w:t xml:space="preserve"> objects), and density observations (stored in a list of </w:t>
-      </w:r>
-      <w:proofErr w:type="spellStart"/>
-      <w:r>
-        <w:t>DensityObs</w:t>
-      </w:r>
-      <w:proofErr w:type="spellEnd"/>
-      <w:r>
-        <w:t xml:space="preserve"> objects). It also includes a surface condition (</w:t>
-      </w:r>
-      <w:proofErr w:type="spellStart"/>
-      <w:r>
-        <w:t>SurfaceCondition</w:t>
-      </w:r>
-      <w:proofErr w:type="spellEnd"/>
-      <w:r>
-        <w:t xml:space="preserve">) and </w:t>
-      </w:r>
-      <w:r>
-        <w:t>indicates</w:t>
-      </w:r>
-      <w:r>
-        <w:t xml:space="preserve"> </w:t>
-      </w:r>
-      <w:r>
-        <w:t>the</w:t>
-      </w:r>
-      <w:r>
-        <w:t xml:space="preserve"> layer of concern</w:t>
-      </w:r>
-      <w:r>
-        <w:t xml:space="preserve"> if specified</w:t>
-      </w:r>
-      <w:r>
-        <w:t>.</w:t>
-      </w:r>
-    </w:p>
-    <w:p>
-      <w:r>
-        <w:t xml:space="preserve">Some summary statistics about the 2020-2024 dataset using </w:t>
-      </w:r>
-      <w:proofErr w:type="spellStart"/>
-      <w:r>
-        <w:t>SnowProfile</w:t>
-      </w:r>
-      <w:proofErr w:type="spellEnd"/>
       <w:r>
         <w:t xml:space="preserve"> attributes are below:</w:t>
       </w:r>
@@ -1024,15 +728,7 @@
           <w:p>
             <w:r>
               <w:lastRenderedPageBreak/>
-              <w:t xml:space="preserve">Summary of </w:t>
-            </w:r>
-            <w:proofErr w:type="spellStart"/>
-            <w:r>
-              <w:t>SnowProfile</w:t>
-            </w:r>
-            <w:proofErr w:type="spellEnd"/>
-            <w:r>
-              <w:t xml:space="preserve"> Data Available for 2020-2024 dataset</w:t>
+              <w:t>Summary of SnowProfile Data Available for 2020-2024 dataset</w:t>
             </w:r>
           </w:p>
         </w:tc>
@@ -1043,6 +739,7 @@
             <w:tcW w:w="4675" w:type="dxa"/>
           </w:tcPr>
           <w:p>
+            <w:bookmarkStart w:id="7" w:name="_Hlk196385915"/>
             <w:r>
               <w:t>Total Pits</w:t>
             </w:r>
@@ -1257,48 +954,25 @@
           </w:p>
         </w:tc>
       </w:tr>
+      <w:bookmarkEnd w:id="6"/>
+      <w:bookmarkEnd w:id="7"/>
     </w:tbl>
     <w:p/>
     <w:p>
       <w:pPr>
         <w:pStyle w:val="Heading3"/>
       </w:pPr>
-      <w:proofErr w:type="spellStart"/>
       <w:r>
         <w:t>StabilityTests</w:t>
       </w:r>
-      <w:proofErr w:type="spellEnd"/>
-    </w:p>
-    <w:p>
-      <w:r>
-        <w:t xml:space="preserve">The </w:t>
-      </w:r>
-      <w:proofErr w:type="spellStart"/>
-      <w:r>
-        <w:t>StabilityTests</w:t>
-      </w:r>
-      <w:proofErr w:type="spellEnd"/>
-      <w:r>
-        <w:t xml:space="preserve"> class is a </w:t>
-      </w:r>
-      <w:proofErr w:type="spellStart"/>
-      <w:r>
-        <w:t>dataclass</w:t>
-      </w:r>
-      <w:proofErr w:type="spellEnd"/>
-      <w:r>
-        <w:t xml:space="preserve"> that serves as a container for different types of snow stability tests. It contains four lists as attributes, each representing a different type of stability test</w:t>
-      </w:r>
-      <w:r>
-        <w:t xml:space="preserve"> (Extended Column Test, Compression Test, </w:t>
-      </w:r>
-      <w:proofErr w:type="spellStart"/>
-      <w:r>
-        <w:t>Rutschblock</w:t>
-      </w:r>
-      <w:proofErr w:type="spellEnd"/>
-      <w:r>
-        <w:t xml:space="preserve"> Test and Propagation Saw Test)</w:t>
+    </w:p>
+    <w:p>
+      <w:bookmarkStart w:id="8" w:name="_Hlk196385173"/>
+      <w:r>
+        <w:t>The StabilityTests class is a dataclass that serves as a container for different types of snow stability tests. It contains four lists as attributes, each representing a different type of stability test</w:t>
+      </w:r>
+      <w:r>
+        <w:t xml:space="preserve"> (Extended Column Test, Compression Test, Rutschblock Test and Propagation Saw Test)</w:t>
       </w:r>
       <w:r>
         <w:t>:</w:t>
@@ -1363,15 +1037,7 @@
       </w:r>
       <w:proofErr w:type="spellEnd"/>
       <w:r>
-        <w:t xml:space="preserve"> - A list of </w:t>
-      </w:r>
-      <w:proofErr w:type="spellStart"/>
-      <w:r>
-        <w:t>Rutschblock</w:t>
-      </w:r>
-      <w:proofErr w:type="spellEnd"/>
-      <w:r>
-        <w:t xml:space="preserve"> Test results</w:t>
+        <w:t xml:space="preserve"> - A list of Rutschblock Test results</w:t>
       </w:r>
     </w:p>
     <w:p>
@@ -1428,6 +1094,7 @@
             <w:tcW w:w="5125" w:type="dxa"/>
           </w:tcPr>
           <w:p>
+            <w:bookmarkStart w:id="9" w:name="_Hlk196385942"/>
             <w:r>
               <w:t>Total Pits</w:t>
             </w:r>
@@ -1488,6 +1155,7 @@
           </w:p>
         </w:tc>
       </w:tr>
+      <w:bookmarkEnd w:id="9"/>
     </w:tbl>
     <w:p/>
     <w:tbl>
@@ -1510,6 +1178,7 @@
             <w:gridSpan w:val="5"/>
           </w:tcPr>
           <w:p>
+            <w:bookmarkStart w:id="10" w:name="_Hlk196385281"/>
             <w:r>
               <w:t>Test Results by Test Type</w:t>
             </w:r>
@@ -1722,6 +1391,8 @@
           </w:p>
         </w:tc>
       </w:tr>
+      <w:bookmarkEnd w:id="8"/>
+      <w:bookmarkEnd w:id="10"/>
     </w:tbl>
     <w:p/>
     <w:p>
@@ -1790,7 +1461,6 @@
       <w:pPr>
         <w:pStyle w:val="Heading3"/>
       </w:pPr>
-      <w:proofErr w:type="spellStart"/>
       <w:r>
         <w:t>Whumpf</w:t>
       </w:r>
@@ -1800,24 +1470,11 @@
       <w:r>
         <w:t>ata</w:t>
       </w:r>
-      <w:proofErr w:type="spellEnd"/>
-    </w:p>
-    <w:p>
-      <w:proofErr w:type="spellStart"/>
-      <w:r>
-        <w:t>WhumpfData</w:t>
-      </w:r>
-      <w:proofErr w:type="spellEnd"/>
-      <w:r>
-        <w:t xml:space="preserve"> is a custom, </w:t>
-      </w:r>
-      <w:proofErr w:type="spellStart"/>
-      <w:r>
-        <w:t>SnowPilot</w:t>
-      </w:r>
-      <w:proofErr w:type="spellEnd"/>
-      <w:r>
-        <w:t xml:space="preserve">-specific set of fields that </w:t>
+    </w:p>
+    <w:p>
+      <w:bookmarkStart w:id="11" w:name="_Hlk196385385"/>
+      <w:r>
+        <w:t xml:space="preserve">WhumpfData is a custom, SnowPilot-specific set of fields that </w:t>
       </w:r>
       <w:r>
         <w:t xml:space="preserve">was created for a study and </w:t>
@@ -1826,17 +1483,10 @@
         <w:t xml:space="preserve">allows certain users to capture </w:t>
       </w:r>
       <w:r>
-        <w:t xml:space="preserve">information about </w:t>
-      </w:r>
-      <w:proofErr w:type="spellStart"/>
-      <w:r>
-        <w:t>whumpf</w:t>
-      </w:r>
-      <w:proofErr w:type="spellEnd"/>
-      <w:r>
-        <w:t xml:space="preserve"> observations. </w:t>
-      </w:r>
-    </w:p>
+        <w:t xml:space="preserve">information about whumpf observations. </w:t>
+      </w:r>
+    </w:p>
+    <w:bookmarkEnd w:id="11"/>
     <w:p>
       <w:pPr>
         <w:pStyle w:val="Heading1"/>
@@ -1850,6 +1500,7 @@
       <w:pPr>
         <w:pStyle w:val="Heading2"/>
       </w:pPr>
+      <w:bookmarkStart w:id="12" w:name="_Hlk196385424"/>
       <w:r>
         <w:t>E</w:t>
       </w:r>
@@ -1857,7 +1508,16 @@
         <w:t>CT</w:t>
       </w:r>
       <w:r>
-        <w:t xml:space="preserve"> and CT </w:t>
+        <w:t>P</w:t>
+      </w:r>
+      <w:r>
+        <w:t xml:space="preserve"> and CT</w:t>
+      </w:r>
+      <w:r>
+        <w:t xml:space="preserve"> Shear Quality</w:t>
+      </w:r>
+      <w:r>
+        <w:t xml:space="preserve"> </w:t>
       </w:r>
       <w:r>
         <w:t>Correlation</w:t>
@@ -1870,6 +1530,8 @@
           <w:rStyle w:val="SubtleEmphasis"/>
         </w:rPr>
       </w:pPr>
+      <w:bookmarkStart w:id="13" w:name="_Hlk196385445"/>
+      <w:bookmarkEnd w:id="12"/>
       <w:r>
         <w:rPr>
           <w:rStyle w:val="SubtleEmphasis"/>
@@ -1878,6 +1540,8 @@
       </w:r>
     </w:p>
     <w:p>
+      <w:bookmarkStart w:id="14" w:name="_Hlk196385474"/>
+      <w:bookmarkEnd w:id="13"/>
       <w:r>
         <w:t>Steps in Analysis:</w:t>
       </w:r>
@@ -1891,15 +1555,7 @@
         </w:numPr>
       </w:pPr>
       <w:r>
-        <w:t xml:space="preserve">Parse all files in dataset into </w:t>
-      </w:r>
-      <w:proofErr w:type="spellStart"/>
-      <w:r>
-        <w:t>SnowPit</w:t>
-      </w:r>
-      <w:proofErr w:type="spellEnd"/>
-      <w:r>
-        <w:t xml:space="preserve"> objects</w:t>
+        <w:t>Parse all files in dataset into SnowPit objects</w:t>
       </w:r>
     </w:p>
     <w:p>
@@ -1957,15 +1613,7 @@
     </w:p>
     <w:p>
       <w:r>
-        <w:t xml:space="preserve">Our analysis shows an inconsistency in the </w:t>
-      </w:r>
-      <w:proofErr w:type="spellStart"/>
-      <w:r>
-        <w:t>SnowPilot</w:t>
-      </w:r>
-      <w:proofErr w:type="spellEnd"/>
-      <w:r>
-        <w:t xml:space="preserve"> data where two different schemas for fracture character were used. To account for this, we mapped the fracture character to consistent shear quality groups, as shown in the </w:t>
+        <w:t xml:space="preserve">Our analysis shows an inconsistency in the SnowPilot data where two different schemas for fracture character were used. To account for this, we mapped the fracture character to consistent shear quality groups, as shown in the </w:t>
       </w:r>
       <w:proofErr w:type="spellStart"/>
       <w:r>
@@ -2049,7 +1697,7 @@
       <w:pPr>
         <w:pStyle w:val="Caption"/>
       </w:pPr>
-      <w:bookmarkStart w:id="0" w:name="_Ref196383226"/>
+      <w:bookmarkStart w:id="15" w:name="_Ref196383226"/>
       <w:r>
         <w:t xml:space="preserve">Figure </w:t>
       </w:r>
@@ -2064,7 +1712,7 @@
       <w:r>
         <w:t>. Tree Map of CT Shear Quality Results in Pits with ECTP Results</w:t>
       </w:r>
-      <w:bookmarkEnd w:id="0"/>
+      <w:bookmarkEnd w:id="15"/>
     </w:p>
     <w:p>
       <w:r>
@@ -2164,6 +1812,7 @@
           </w:p>
         </w:tc>
       </w:tr>
+      <w:bookmarkEnd w:id="14"/>
     </w:tbl>
     <w:p/>
     <w:p>
@@ -2181,6 +1830,7 @@
           <w:rStyle w:val="SubtleEmphasis"/>
         </w:rPr>
       </w:pPr>
+      <w:bookmarkStart w:id="16" w:name="_Hlk196385560"/>
       <w:r>
         <w:rPr>
           <w:rStyle w:val="SubtleEmphasis"/>
@@ -2188,6 +1838,7 @@
         <w:t>What is the relationship between Hand Hardness and Primary Grain Form of a Snowpit layer?</w:t>
       </w:r>
     </w:p>
+    <w:bookmarkEnd w:id="16"/>
     <w:p>
       <w:r>
         <w:t>Steps in Analysis:</w:t>
@@ -2201,16 +1852,9 @@
           <w:numId w:val="4"/>
         </w:numPr>
       </w:pPr>
-      <w:r>
-        <w:t xml:space="preserve">Parse all files in dataset into </w:t>
-      </w:r>
-      <w:proofErr w:type="spellStart"/>
-      <w:r>
-        <w:t>SnowPit</w:t>
-      </w:r>
-      <w:proofErr w:type="spellEnd"/>
-      <w:r>
-        <w:t xml:space="preserve"> objects</w:t>
+      <w:bookmarkStart w:id="17" w:name="_Hlk196385595"/>
+      <w:r>
+        <w:t>Parse all files in dataset into SnowPit objects</w:t>
       </w:r>
     </w:p>
     <w:p>
@@ -2222,15 +1866,7 @@
         </w:numPr>
       </w:pPr>
       <w:r>
-        <w:t xml:space="preserve">Use </w:t>
-      </w:r>
-      <w:proofErr w:type="spellStart"/>
-      <w:r>
-        <w:t>SnowPit</w:t>
-      </w:r>
-      <w:proofErr w:type="spellEnd"/>
-      <w:r>
-        <w:t xml:space="preserve"> objects to create a list of layer objects for all layers in all pits</w:t>
+        <w:t>Use SnowPit objects to create a list of layer objects for all layers in all pits</w:t>
       </w:r>
     </w:p>
     <w:p>
@@ -2246,18 +1882,16 @@
       </w:r>
     </w:p>
     <w:p>
+      <w:bookmarkStart w:id="18" w:name="_Hlk196385636"/>
+      <w:bookmarkEnd w:id="17"/>
       <w:r>
         <w:t>Results:</w:t>
       </w:r>
     </w:p>
     <w:p>
-      <w:proofErr w:type="spellStart"/>
-      <w:r>
-        <w:t>SnowPilot</w:t>
-      </w:r>
-      <w:proofErr w:type="spellEnd"/>
-      <w:r>
-        <w:t xml:space="preserve"> allows the user to enter hand hardness on a scale that include </w:t>
+      <w:bookmarkStart w:id="19" w:name="_Hlk196385657"/>
+      <w:r>
+        <w:t xml:space="preserve">SnowPilot allows the user to enter hand hardness on a scale that include </w:t>
       </w:r>
       <w:proofErr w:type="gramStart"/>
       <w:r>
@@ -2300,6 +1934,8 @@
         <w:t xml:space="preserve"> shows the relationship between Hand Hardness group and the Primary Grain form for layers in the dataset. There is a clear correlation between the two which matches our understanding and observations in the field.</w:t>
       </w:r>
     </w:p>
+    <w:bookmarkEnd w:id="18"/>
+    <w:bookmarkEnd w:id="19"/>
     <w:p/>
     <w:p>
       <w:pPr>
@@ -2348,7 +1984,7 @@
       <w:pPr>
         <w:pStyle w:val="Caption"/>
       </w:pPr>
-      <w:bookmarkStart w:id="1" w:name="_Ref196384199"/>
+      <w:bookmarkStart w:id="20" w:name="_Ref196384199"/>
       <w:r>
         <w:t xml:space="preserve">Figure </w:t>
       </w:r>
@@ -2363,7 +1999,7 @@
       <w:r>
         <w:t>. Heatmap of Hand Hardness Group and Primary Grain Form</w:t>
       </w:r>
-      <w:bookmarkEnd w:id="1"/>
+      <w:bookmarkEnd w:id="20"/>
     </w:p>
     <w:p>
       <w:pPr>

</xml_diff>